<commit_message>
+ Update Admin Guild + Update Template Excel + Update UploadProduct.cshtml
</commit_message>
<xml_diff>
--- a/ smart-buy/Stuff/DungTT/Admin_Guild.docx
+++ b/ smart-buy/Stuff/DungTT/Admin_Guild.docx
@@ -234,43 +234,7 @@
                 <w:sz w:val="24"/>
                 <w:szCs w:val="24"/>
               </w:rPr>
-              <w:t>Click to button “</w:t>
-            </w:r>
-            <w:proofErr w:type="spellStart"/>
-            <w:r>
-              <w:rPr>
-                <w:rFonts w:asciiTheme="majorHAnsi" w:hAnsiTheme="majorHAnsi"/>
-                <w:sz w:val="24"/>
-                <w:szCs w:val="24"/>
-              </w:rPr>
-              <w:t>Dữ</w:t>
-            </w:r>
-            <w:proofErr w:type="spellEnd"/>
-            <w:r>
-              <w:rPr>
-                <w:rFonts w:asciiTheme="majorHAnsi" w:hAnsiTheme="majorHAnsi"/>
-                <w:sz w:val="24"/>
-                <w:szCs w:val="24"/>
-              </w:rPr>
-              <w:t xml:space="preserve"> </w:t>
-            </w:r>
-            <w:proofErr w:type="spellStart"/>
-            <w:r>
-              <w:rPr>
-                <w:rFonts w:asciiTheme="majorHAnsi" w:hAnsiTheme="majorHAnsi"/>
-                <w:sz w:val="24"/>
-                <w:szCs w:val="24"/>
-              </w:rPr>
-              <w:t>Liệu</w:t>
-            </w:r>
-            <w:proofErr w:type="spellEnd"/>
-            <w:r>
-              <w:rPr>
-                <w:rFonts w:asciiTheme="majorHAnsi" w:hAnsiTheme="majorHAnsi"/>
-                <w:sz w:val="24"/>
-                <w:szCs w:val="24"/>
-              </w:rPr>
-              <w:t>”.</w:t>
+              <w:t>Click to button “Dữ Liệu”.</w:t>
             </w:r>
           </w:p>
         </w:tc>
@@ -320,46 +284,8 @@
                 <w:sz w:val="24"/>
                 <w:szCs w:val="24"/>
               </w:rPr>
-              <w:t>Click to “</w:t>
-            </w:r>
-            <w:proofErr w:type="spellStart"/>
-            <w:r>
-              <w:rPr>
-                <w:rFonts w:asciiTheme="majorHAnsi" w:hAnsiTheme="majorHAnsi"/>
-                <w:sz w:val="24"/>
-                <w:szCs w:val="24"/>
-              </w:rPr>
-              <w:t>Nhập</w:t>
-            </w:r>
-            <w:proofErr w:type="spellEnd"/>
-            <w:r>
-              <w:rPr>
-                <w:rFonts w:asciiTheme="majorHAnsi" w:hAnsiTheme="majorHAnsi"/>
-                <w:sz w:val="24"/>
-                <w:szCs w:val="24"/>
-              </w:rPr>
-              <w:t xml:space="preserve"> </w:t>
-            </w:r>
-            <w:proofErr w:type="spellStart"/>
-            <w:r>
-              <w:rPr>
-                <w:rFonts w:asciiTheme="majorHAnsi" w:hAnsiTheme="majorHAnsi"/>
-                <w:sz w:val="24"/>
-                <w:szCs w:val="24"/>
-              </w:rPr>
-              <w:t>từ</w:t>
-            </w:r>
-            <w:proofErr w:type="spellEnd"/>
-            <w:r>
-              <w:rPr>
-                <w:rFonts w:asciiTheme="majorHAnsi" w:hAnsiTheme="majorHAnsi"/>
-                <w:sz w:val="24"/>
-                <w:szCs w:val="24"/>
-              </w:rPr>
-              <w:t xml:space="preserve"> Excel” link.</w:t>
-            </w:r>
-            <w:bookmarkStart w:id="1" w:name="_GoBack"/>
-            <w:bookmarkEnd w:id="1"/>
+              <w:t>Click to “Nhập từ Excel” link.</w:t>
+            </w:r>
           </w:p>
         </w:tc>
       </w:tr>
@@ -472,34 +398,14 @@
               </w:rPr>
               <w:t>Click button “</w:t>
             </w:r>
-            <w:proofErr w:type="spellStart"/>
-            <w:r>
-              <w:rPr>
-                <w:rFonts w:asciiTheme="majorHAnsi" w:hAnsiTheme="majorHAnsi"/>
-                <w:sz w:val="24"/>
-                <w:szCs w:val="24"/>
-              </w:rPr>
-              <w:t>Tải</w:t>
-            </w:r>
-            <w:proofErr w:type="spellEnd"/>
-            <w:r>
-              <w:rPr>
-                <w:rFonts w:asciiTheme="majorHAnsi" w:hAnsiTheme="majorHAnsi"/>
-                <w:sz w:val="24"/>
-                <w:szCs w:val="24"/>
-              </w:rPr>
-              <w:t xml:space="preserve"> </w:t>
-            </w:r>
-            <w:proofErr w:type="spellStart"/>
-            <w:r>
-              <w:rPr>
-                <w:rFonts w:asciiTheme="majorHAnsi" w:hAnsiTheme="majorHAnsi"/>
-                <w:sz w:val="24"/>
-                <w:szCs w:val="24"/>
-              </w:rPr>
-              <w:t>lên</w:t>
-            </w:r>
-            <w:proofErr w:type="spellEnd"/>
+            <w:r>
+              <w:rPr>
+                <w:rFonts w:asciiTheme="majorHAnsi" w:hAnsiTheme="majorHAnsi"/>
+                <w:sz w:val="24"/>
+                <w:szCs w:val="24"/>
+              </w:rPr>
+              <w:t>Tải lên</w:t>
+            </w:r>
             <w:r>
               <w:rPr>
                 <w:rFonts w:asciiTheme="majorHAnsi" w:hAnsiTheme="majorHAnsi"/>
@@ -564,25 +470,7 @@
                 <w:sz w:val="24"/>
                 <w:szCs w:val="24"/>
               </w:rPr>
-              <w:t>Click button “</w:t>
-            </w:r>
-            <w:proofErr w:type="spellStart"/>
-            <w:r>
-              <w:rPr>
-                <w:rFonts w:asciiTheme="majorHAnsi" w:hAnsiTheme="majorHAnsi"/>
-                <w:sz w:val="24"/>
-                <w:szCs w:val="24"/>
-              </w:rPr>
-              <w:t>Xóa</w:t>
-            </w:r>
-            <w:proofErr w:type="spellEnd"/>
-            <w:r>
-              <w:rPr>
-                <w:rFonts w:asciiTheme="majorHAnsi" w:hAnsiTheme="majorHAnsi"/>
-                <w:sz w:val="24"/>
-                <w:szCs w:val="24"/>
-              </w:rPr>
-              <w:t>” to remove product.</w:t>
+              <w:t>Click button “Xóa” to remove product.</w:t>
             </w:r>
           </w:p>
         </w:tc>
@@ -632,43 +520,7 @@
                 <w:sz w:val="24"/>
                 <w:szCs w:val="24"/>
               </w:rPr>
-              <w:t>Click button “</w:t>
-            </w:r>
-            <w:proofErr w:type="spellStart"/>
-            <w:r>
-              <w:rPr>
-                <w:rFonts w:asciiTheme="majorHAnsi" w:hAnsiTheme="majorHAnsi"/>
-                <w:sz w:val="24"/>
-                <w:szCs w:val="24"/>
-              </w:rPr>
-              <w:t>Lưu</w:t>
-            </w:r>
-            <w:proofErr w:type="spellEnd"/>
-            <w:r>
-              <w:rPr>
-                <w:rFonts w:asciiTheme="majorHAnsi" w:hAnsiTheme="majorHAnsi"/>
-                <w:sz w:val="24"/>
-                <w:szCs w:val="24"/>
-              </w:rPr>
-              <w:t xml:space="preserve"> </w:t>
-            </w:r>
-            <w:proofErr w:type="spellStart"/>
-            <w:r>
-              <w:rPr>
-                <w:rFonts w:asciiTheme="majorHAnsi" w:hAnsiTheme="majorHAnsi"/>
-                <w:sz w:val="24"/>
-                <w:szCs w:val="24"/>
-              </w:rPr>
-              <w:t>lại</w:t>
-            </w:r>
-            <w:proofErr w:type="spellEnd"/>
-            <w:r>
-              <w:rPr>
-                <w:rFonts w:asciiTheme="majorHAnsi" w:hAnsiTheme="majorHAnsi"/>
-                <w:sz w:val="24"/>
-                <w:szCs w:val="24"/>
-              </w:rPr>
-              <w:t>” to save products into database.</w:t>
+              <w:t>Click button “Lưu lại” to save products into database.</w:t>
             </w:r>
           </w:p>
         </w:tc>
@@ -962,34 +814,14 @@
               </w:rPr>
               <w:t>Click button “</w:t>
             </w:r>
-            <w:proofErr w:type="spellStart"/>
-            <w:r>
-              <w:rPr>
-                <w:rFonts w:asciiTheme="majorHAnsi" w:hAnsiTheme="majorHAnsi"/>
-                <w:sz w:val="24"/>
-                <w:szCs w:val="24"/>
-              </w:rPr>
-              <w:t>Tải</w:t>
-            </w:r>
-            <w:proofErr w:type="spellEnd"/>
-            <w:r>
-              <w:rPr>
-                <w:rFonts w:asciiTheme="majorHAnsi" w:hAnsiTheme="majorHAnsi"/>
-                <w:sz w:val="24"/>
-                <w:szCs w:val="24"/>
-              </w:rPr>
-              <w:t xml:space="preserve"> </w:t>
-            </w:r>
-            <w:proofErr w:type="spellStart"/>
-            <w:r>
-              <w:rPr>
-                <w:rFonts w:asciiTheme="majorHAnsi" w:hAnsiTheme="majorHAnsi"/>
-                <w:sz w:val="24"/>
-                <w:szCs w:val="24"/>
-              </w:rPr>
-              <w:t>lên</w:t>
-            </w:r>
-            <w:proofErr w:type="spellEnd"/>
+            <w:r>
+              <w:rPr>
+                <w:rFonts w:asciiTheme="majorHAnsi" w:hAnsiTheme="majorHAnsi"/>
+                <w:sz w:val="24"/>
+                <w:szCs w:val="24"/>
+              </w:rPr>
+              <w:t>Tải lên</w:t>
+            </w:r>
             <w:r>
               <w:rPr>
                 <w:rFonts w:asciiTheme="majorHAnsi" w:hAnsiTheme="majorHAnsi"/>
@@ -1054,61 +886,7 @@
                 <w:sz w:val="24"/>
                 <w:szCs w:val="24"/>
               </w:rPr>
-              <w:t>Click button “</w:t>
-            </w:r>
-            <w:proofErr w:type="spellStart"/>
-            <w:r>
-              <w:rPr>
-                <w:rFonts w:asciiTheme="majorHAnsi" w:hAnsiTheme="majorHAnsi"/>
-                <w:sz w:val="24"/>
-                <w:szCs w:val="24"/>
-              </w:rPr>
-              <w:t>Sản</w:t>
-            </w:r>
-            <w:proofErr w:type="spellEnd"/>
-            <w:r>
-              <w:rPr>
-                <w:rFonts w:asciiTheme="majorHAnsi" w:hAnsiTheme="majorHAnsi"/>
-                <w:sz w:val="24"/>
-                <w:szCs w:val="24"/>
-              </w:rPr>
-              <w:t xml:space="preserve"> </w:t>
-            </w:r>
-            <w:proofErr w:type="spellStart"/>
-            <w:r>
-              <w:rPr>
-                <w:rFonts w:asciiTheme="majorHAnsi" w:hAnsiTheme="majorHAnsi"/>
-                <w:sz w:val="24"/>
-                <w:szCs w:val="24"/>
-              </w:rPr>
-              <w:t>phẩm</w:t>
-            </w:r>
-            <w:proofErr w:type="spellEnd"/>
-            <w:r>
-              <w:rPr>
-                <w:rFonts w:asciiTheme="majorHAnsi" w:hAnsiTheme="majorHAnsi"/>
-                <w:sz w:val="24"/>
-                <w:szCs w:val="24"/>
-              </w:rPr>
-              <w:t xml:space="preserve"> </w:t>
-            </w:r>
-            <w:proofErr w:type="spellStart"/>
-            <w:r>
-              <w:rPr>
-                <w:rFonts w:asciiTheme="majorHAnsi" w:hAnsiTheme="majorHAnsi"/>
-                <w:sz w:val="24"/>
-                <w:szCs w:val="24"/>
-              </w:rPr>
-              <w:t>trùng</w:t>
-            </w:r>
-            <w:proofErr w:type="spellEnd"/>
-            <w:r>
-              <w:rPr>
-                <w:rFonts w:asciiTheme="majorHAnsi" w:hAnsiTheme="majorHAnsi"/>
-                <w:sz w:val="24"/>
-                <w:szCs w:val="24"/>
-              </w:rPr>
-              <w:t>” tab.</w:t>
+              <w:t>Click button “Sản phẩm trùng” tab.</w:t>
             </w:r>
           </w:p>
         </w:tc>
@@ -1208,25 +986,7 @@
                 <w:sz w:val="24"/>
                 <w:szCs w:val="24"/>
               </w:rPr>
-              <w:t>Click button “</w:t>
-            </w:r>
-            <w:proofErr w:type="spellStart"/>
-            <w:r>
-              <w:rPr>
-                <w:rFonts w:asciiTheme="majorHAnsi" w:hAnsiTheme="majorHAnsi"/>
-                <w:sz w:val="24"/>
-                <w:szCs w:val="24"/>
-              </w:rPr>
-              <w:t>Tách</w:t>
-            </w:r>
-            <w:proofErr w:type="spellEnd"/>
-            <w:r>
-              <w:rPr>
-                <w:rFonts w:asciiTheme="majorHAnsi" w:hAnsiTheme="majorHAnsi"/>
-                <w:sz w:val="24"/>
-                <w:szCs w:val="24"/>
-              </w:rPr>
-              <w:t>” to divide duplicate product.</w:t>
+              <w:t>Click button “Tách” to divide duplicate product.</w:t>
             </w:r>
           </w:p>
         </w:tc>
@@ -1276,25 +1036,7 @@
                 <w:sz w:val="24"/>
                 <w:szCs w:val="24"/>
               </w:rPr>
-              <w:t>Click button “</w:t>
-            </w:r>
-            <w:proofErr w:type="spellStart"/>
-            <w:r>
-              <w:rPr>
-                <w:rFonts w:asciiTheme="majorHAnsi" w:hAnsiTheme="majorHAnsi"/>
-                <w:sz w:val="24"/>
-                <w:szCs w:val="24"/>
-              </w:rPr>
-              <w:t>Gộp</w:t>
-            </w:r>
-            <w:proofErr w:type="spellEnd"/>
-            <w:r>
-              <w:rPr>
-                <w:rFonts w:asciiTheme="majorHAnsi" w:hAnsiTheme="majorHAnsi"/>
-                <w:sz w:val="24"/>
-                <w:szCs w:val="24"/>
-              </w:rPr>
-              <w:t>” to join duplicate products.</w:t>
+              <w:t>Click button “Gộp” to join duplicate products.</w:t>
             </w:r>
           </w:p>
         </w:tc>
@@ -1344,61 +1086,7 @@
                 <w:sz w:val="24"/>
                 <w:szCs w:val="24"/>
               </w:rPr>
-              <w:t>Click button “</w:t>
-            </w:r>
-            <w:proofErr w:type="spellStart"/>
-            <w:r>
-              <w:rPr>
-                <w:rFonts w:asciiTheme="majorHAnsi" w:hAnsiTheme="majorHAnsi"/>
-                <w:sz w:val="24"/>
-                <w:szCs w:val="24"/>
-              </w:rPr>
-              <w:t>Gộp</w:t>
-            </w:r>
-            <w:proofErr w:type="spellEnd"/>
-            <w:r>
-              <w:rPr>
-                <w:rFonts w:asciiTheme="majorHAnsi" w:hAnsiTheme="majorHAnsi"/>
-                <w:sz w:val="24"/>
-                <w:szCs w:val="24"/>
-              </w:rPr>
-              <w:t xml:space="preserve"> </w:t>
-            </w:r>
-            <w:proofErr w:type="spellStart"/>
-            <w:r>
-              <w:rPr>
-                <w:rFonts w:asciiTheme="majorHAnsi" w:hAnsiTheme="majorHAnsi"/>
-                <w:sz w:val="24"/>
-                <w:szCs w:val="24"/>
-              </w:rPr>
-              <w:t>tất</w:t>
-            </w:r>
-            <w:proofErr w:type="spellEnd"/>
-            <w:r>
-              <w:rPr>
-                <w:rFonts w:asciiTheme="majorHAnsi" w:hAnsiTheme="majorHAnsi"/>
-                <w:sz w:val="24"/>
-                <w:szCs w:val="24"/>
-              </w:rPr>
-              <w:t xml:space="preserve"> </w:t>
-            </w:r>
-            <w:proofErr w:type="spellStart"/>
-            <w:r>
-              <w:rPr>
-                <w:rFonts w:asciiTheme="majorHAnsi" w:hAnsiTheme="majorHAnsi"/>
-                <w:sz w:val="24"/>
-                <w:szCs w:val="24"/>
-              </w:rPr>
-              <w:t>cả</w:t>
-            </w:r>
-            <w:proofErr w:type="spellEnd"/>
-            <w:r>
-              <w:rPr>
-                <w:rFonts w:asciiTheme="majorHAnsi" w:hAnsiTheme="majorHAnsi"/>
-                <w:sz w:val="24"/>
-                <w:szCs w:val="24"/>
-              </w:rPr>
-              <w:t>” to join all duplicate products.</w:t>
+              <w:t>Click button “Gộp tất cả” to join all duplicate products.</w:t>
             </w:r>
           </w:p>
         </w:tc>
@@ -1448,61 +1136,7 @@
                 <w:sz w:val="24"/>
                 <w:szCs w:val="24"/>
               </w:rPr>
-              <w:t>Click button “</w:t>
-            </w:r>
-            <w:proofErr w:type="spellStart"/>
-            <w:r>
-              <w:rPr>
-                <w:rFonts w:asciiTheme="majorHAnsi" w:hAnsiTheme="majorHAnsi"/>
-                <w:sz w:val="24"/>
-                <w:szCs w:val="24"/>
-              </w:rPr>
-              <w:t>Tách</w:t>
-            </w:r>
-            <w:proofErr w:type="spellEnd"/>
-            <w:r>
-              <w:rPr>
-                <w:rFonts w:asciiTheme="majorHAnsi" w:hAnsiTheme="majorHAnsi"/>
-                <w:sz w:val="24"/>
-                <w:szCs w:val="24"/>
-              </w:rPr>
-              <w:t xml:space="preserve"> </w:t>
-            </w:r>
-            <w:proofErr w:type="spellStart"/>
-            <w:r>
-              <w:rPr>
-                <w:rFonts w:asciiTheme="majorHAnsi" w:hAnsiTheme="majorHAnsi"/>
-                <w:sz w:val="24"/>
-                <w:szCs w:val="24"/>
-              </w:rPr>
-              <w:t>tất</w:t>
-            </w:r>
-            <w:proofErr w:type="spellEnd"/>
-            <w:r>
-              <w:rPr>
-                <w:rFonts w:asciiTheme="majorHAnsi" w:hAnsiTheme="majorHAnsi"/>
-                <w:sz w:val="24"/>
-                <w:szCs w:val="24"/>
-              </w:rPr>
-              <w:t xml:space="preserve"> </w:t>
-            </w:r>
-            <w:proofErr w:type="spellStart"/>
-            <w:r>
-              <w:rPr>
-                <w:rFonts w:asciiTheme="majorHAnsi" w:hAnsiTheme="majorHAnsi"/>
-                <w:sz w:val="24"/>
-                <w:szCs w:val="24"/>
-              </w:rPr>
-              <w:t>cả</w:t>
-            </w:r>
-            <w:proofErr w:type="spellEnd"/>
-            <w:r>
-              <w:rPr>
-                <w:rFonts w:asciiTheme="majorHAnsi" w:hAnsiTheme="majorHAnsi"/>
-                <w:sz w:val="24"/>
-                <w:szCs w:val="24"/>
-              </w:rPr>
-              <w:t>” to divide all duplicate product.</w:t>
+              <w:t>Click button “Tách tất cả” to divide all duplicate product.</w:t>
             </w:r>
           </w:p>
         </w:tc>
@@ -1552,25 +1186,7 @@
                 <w:sz w:val="24"/>
                 <w:szCs w:val="24"/>
               </w:rPr>
-              <w:t>Click button “</w:t>
-            </w:r>
-            <w:proofErr w:type="spellStart"/>
-            <w:r>
-              <w:rPr>
-                <w:rFonts w:asciiTheme="majorHAnsi" w:hAnsiTheme="majorHAnsi"/>
-                <w:sz w:val="24"/>
-                <w:szCs w:val="24"/>
-              </w:rPr>
-              <w:t>Lưu</w:t>
-            </w:r>
-            <w:proofErr w:type="spellEnd"/>
-            <w:r>
-              <w:rPr>
-                <w:rFonts w:asciiTheme="majorHAnsi" w:hAnsiTheme="majorHAnsi"/>
-                <w:sz w:val="24"/>
-                <w:szCs w:val="24"/>
-              </w:rPr>
-              <w:t xml:space="preserve"> file” to export duplicate products to text file.</w:t>
+              <w:t>Click button “Lưu file” to export duplicate products to text file.</w:t>
             </w:r>
           </w:p>
         </w:tc>
@@ -1890,25 +1506,7 @@
                 <w:sz w:val="24"/>
                 <w:szCs w:val="24"/>
               </w:rPr>
-              <w:t>link “</w:t>
-            </w:r>
-            <w:proofErr w:type="spellStart"/>
-            <w:r>
-              <w:rPr>
-                <w:rFonts w:asciiTheme="majorHAnsi" w:hAnsiTheme="majorHAnsi"/>
-                <w:sz w:val="24"/>
-                <w:szCs w:val="24"/>
-              </w:rPr>
-              <w:t>Tạo</w:t>
-            </w:r>
-            <w:proofErr w:type="spellEnd"/>
-            <w:r>
-              <w:rPr>
-                <w:rFonts w:asciiTheme="majorHAnsi" w:hAnsiTheme="majorHAnsi"/>
-                <w:sz w:val="24"/>
-                <w:szCs w:val="24"/>
-              </w:rPr>
-              <w:t xml:space="preserve"> parser”.</w:t>
+              <w:t>link “Tạo parser”.</w:t>
             </w:r>
           </w:p>
         </w:tc>
@@ -2008,25 +1606,7 @@
                 <w:sz w:val="24"/>
                 <w:szCs w:val="24"/>
               </w:rPr>
-              <w:t>Click button “</w:t>
-            </w:r>
-            <w:proofErr w:type="spellStart"/>
-            <w:r>
-              <w:rPr>
-                <w:rFonts w:asciiTheme="majorHAnsi" w:hAnsiTheme="majorHAnsi"/>
-                <w:sz w:val="24"/>
-                <w:szCs w:val="24"/>
-              </w:rPr>
-              <w:t>Xem</w:t>
-            </w:r>
-            <w:proofErr w:type="spellEnd"/>
-            <w:r>
-              <w:rPr>
-                <w:rFonts w:asciiTheme="majorHAnsi" w:hAnsiTheme="majorHAnsi"/>
-                <w:sz w:val="24"/>
-                <w:szCs w:val="24"/>
-              </w:rPr>
-              <w:t>” to view website parse.</w:t>
+              <w:t>Click button “Xem” to view website parse.</w:t>
             </w:r>
           </w:p>
         </w:tc>
@@ -2498,61 +2078,7 @@
                 <w:sz w:val="24"/>
                 <w:szCs w:val="24"/>
               </w:rPr>
-              <w:t>Click tab “</w:t>
-            </w:r>
-            <w:proofErr w:type="spellStart"/>
-            <w:r>
-              <w:rPr>
-                <w:rFonts w:asciiTheme="majorHAnsi" w:hAnsiTheme="majorHAnsi"/>
-                <w:sz w:val="24"/>
-                <w:szCs w:val="24"/>
-              </w:rPr>
-              <w:t>Tên</w:t>
-            </w:r>
-            <w:proofErr w:type="spellEnd"/>
-            <w:r>
-              <w:rPr>
-                <w:rFonts w:asciiTheme="majorHAnsi" w:hAnsiTheme="majorHAnsi"/>
-                <w:sz w:val="24"/>
-                <w:szCs w:val="24"/>
-              </w:rPr>
-              <w:t xml:space="preserve"> </w:t>
-            </w:r>
-            <w:proofErr w:type="spellStart"/>
-            <w:r>
-              <w:rPr>
-                <w:rFonts w:asciiTheme="majorHAnsi" w:hAnsiTheme="majorHAnsi"/>
-                <w:sz w:val="24"/>
-                <w:szCs w:val="24"/>
-              </w:rPr>
-              <w:t>sản</w:t>
-            </w:r>
-            <w:proofErr w:type="spellEnd"/>
-            <w:r>
-              <w:rPr>
-                <w:rFonts w:asciiTheme="majorHAnsi" w:hAnsiTheme="majorHAnsi"/>
-                <w:sz w:val="24"/>
-                <w:szCs w:val="24"/>
-              </w:rPr>
-              <w:t xml:space="preserve"> </w:t>
-            </w:r>
-            <w:proofErr w:type="spellStart"/>
-            <w:r>
-              <w:rPr>
-                <w:rFonts w:asciiTheme="majorHAnsi" w:hAnsiTheme="majorHAnsi"/>
-                <w:sz w:val="24"/>
-                <w:szCs w:val="24"/>
-              </w:rPr>
-              <w:t>phẩm</w:t>
-            </w:r>
-            <w:proofErr w:type="spellEnd"/>
-            <w:r>
-              <w:rPr>
-                <w:rFonts w:asciiTheme="majorHAnsi" w:hAnsiTheme="majorHAnsi"/>
-                <w:sz w:val="24"/>
-                <w:szCs w:val="24"/>
-              </w:rPr>
-              <w:t>”</w:t>
+              <w:t>Click tab “Tên sản phẩm”</w:t>
             </w:r>
           </w:p>
         </w:tc>
@@ -2652,61 +2178,7 @@
                 <w:sz w:val="24"/>
                 <w:szCs w:val="24"/>
               </w:rPr>
-              <w:t>Click tab “</w:t>
-            </w:r>
-            <w:proofErr w:type="spellStart"/>
-            <w:r>
-              <w:rPr>
-                <w:rFonts w:asciiTheme="majorHAnsi" w:hAnsiTheme="majorHAnsi"/>
-                <w:sz w:val="24"/>
-                <w:szCs w:val="24"/>
-              </w:rPr>
-              <w:t>Giá</w:t>
-            </w:r>
-            <w:proofErr w:type="spellEnd"/>
-            <w:r>
-              <w:rPr>
-                <w:rFonts w:asciiTheme="majorHAnsi" w:hAnsiTheme="majorHAnsi"/>
-                <w:sz w:val="24"/>
-                <w:szCs w:val="24"/>
-              </w:rPr>
-              <w:t xml:space="preserve"> </w:t>
-            </w:r>
-            <w:proofErr w:type="spellStart"/>
-            <w:r>
-              <w:rPr>
-                <w:rFonts w:asciiTheme="majorHAnsi" w:hAnsiTheme="majorHAnsi"/>
-                <w:sz w:val="24"/>
-                <w:szCs w:val="24"/>
-              </w:rPr>
-              <w:t>sản</w:t>
-            </w:r>
-            <w:proofErr w:type="spellEnd"/>
-            <w:r>
-              <w:rPr>
-                <w:rFonts w:asciiTheme="majorHAnsi" w:hAnsiTheme="majorHAnsi"/>
-                <w:sz w:val="24"/>
-                <w:szCs w:val="24"/>
-              </w:rPr>
-              <w:t xml:space="preserve"> </w:t>
-            </w:r>
-            <w:proofErr w:type="spellStart"/>
-            <w:r>
-              <w:rPr>
-                <w:rFonts w:asciiTheme="majorHAnsi" w:hAnsiTheme="majorHAnsi"/>
-                <w:sz w:val="24"/>
-                <w:szCs w:val="24"/>
-              </w:rPr>
-              <w:t>phẩm</w:t>
-            </w:r>
-            <w:proofErr w:type="spellEnd"/>
-            <w:r>
-              <w:rPr>
-                <w:rFonts w:asciiTheme="majorHAnsi" w:hAnsiTheme="majorHAnsi"/>
-                <w:sz w:val="24"/>
-                <w:szCs w:val="24"/>
-              </w:rPr>
-              <w:t>”</w:t>
+              <w:t>Click tab “Giá sản phẩm”</w:t>
             </w:r>
           </w:p>
         </w:tc>
@@ -2806,43 +2278,7 @@
                 <w:sz w:val="24"/>
                 <w:szCs w:val="24"/>
               </w:rPr>
-              <w:t>Click tab “</w:t>
-            </w:r>
-            <w:proofErr w:type="spellStart"/>
-            <w:r>
-              <w:rPr>
-                <w:rFonts w:asciiTheme="majorHAnsi" w:hAnsiTheme="majorHAnsi"/>
-                <w:sz w:val="24"/>
-                <w:szCs w:val="24"/>
-              </w:rPr>
-              <w:t>Phân</w:t>
-            </w:r>
-            <w:proofErr w:type="spellEnd"/>
-            <w:r>
-              <w:rPr>
-                <w:rFonts w:asciiTheme="majorHAnsi" w:hAnsiTheme="majorHAnsi"/>
-                <w:sz w:val="24"/>
-                <w:szCs w:val="24"/>
-              </w:rPr>
-              <w:t xml:space="preserve"> </w:t>
-            </w:r>
-            <w:proofErr w:type="spellStart"/>
-            <w:r>
-              <w:rPr>
-                <w:rFonts w:asciiTheme="majorHAnsi" w:hAnsiTheme="majorHAnsi"/>
-                <w:sz w:val="24"/>
-                <w:szCs w:val="24"/>
-              </w:rPr>
-              <w:t>trang</w:t>
-            </w:r>
-            <w:proofErr w:type="spellEnd"/>
-            <w:r>
-              <w:rPr>
-                <w:rFonts w:asciiTheme="majorHAnsi" w:hAnsiTheme="majorHAnsi"/>
-                <w:sz w:val="24"/>
-                <w:szCs w:val="24"/>
-              </w:rPr>
-              <w:t>”</w:t>
+              <w:t>Click tab “Phân trang”</w:t>
             </w:r>
           </w:p>
         </w:tc>
@@ -2942,43 +2378,7 @@
                 <w:sz w:val="24"/>
                 <w:szCs w:val="24"/>
               </w:rPr>
-              <w:t>Click tab “</w:t>
-            </w:r>
-            <w:proofErr w:type="spellStart"/>
-            <w:r>
-              <w:rPr>
-                <w:rFonts w:asciiTheme="majorHAnsi" w:hAnsiTheme="majorHAnsi"/>
-                <w:sz w:val="24"/>
-                <w:szCs w:val="24"/>
-              </w:rPr>
-              <w:t>Kết</w:t>
-            </w:r>
-            <w:proofErr w:type="spellEnd"/>
-            <w:r>
-              <w:rPr>
-                <w:rFonts w:asciiTheme="majorHAnsi" w:hAnsiTheme="majorHAnsi"/>
-                <w:sz w:val="24"/>
-                <w:szCs w:val="24"/>
-              </w:rPr>
-              <w:t xml:space="preserve"> </w:t>
-            </w:r>
-            <w:proofErr w:type="spellStart"/>
-            <w:r>
-              <w:rPr>
-                <w:rFonts w:asciiTheme="majorHAnsi" w:hAnsiTheme="majorHAnsi"/>
-                <w:sz w:val="24"/>
-                <w:szCs w:val="24"/>
-              </w:rPr>
-              <w:t>thúc</w:t>
-            </w:r>
-            <w:proofErr w:type="spellEnd"/>
-            <w:r>
-              <w:rPr>
-                <w:rFonts w:asciiTheme="majorHAnsi" w:hAnsiTheme="majorHAnsi"/>
-                <w:sz w:val="24"/>
-                <w:szCs w:val="24"/>
-              </w:rPr>
-              <w:t>”</w:t>
+              <w:t>Click tab “Kết thúc”</w:t>
             </w:r>
           </w:p>
         </w:tc>
@@ -3028,8 +2428,678 @@
                 <w:sz w:val="24"/>
                 <w:szCs w:val="24"/>
               </w:rPr>
+              <w:t>Click button “Hoàn thành”</w:t>
+            </w:r>
+          </w:p>
+        </w:tc>
+      </w:tr>
+    </w:tbl>
+    <w:p/>
+    <w:p>
+      <w:pPr>
+        <w:pStyle w:val="Heading1"/>
+      </w:pPr>
+      <w:r>
+        <w:lastRenderedPageBreak/>
+        <w:t>Configure System</w:t>
+      </w:r>
+    </w:p>
+    <w:p>
+      <w:r>
+        <w:rPr>
+          <w:noProof/>
+        </w:rPr>
+        <w:drawing>
+          <wp:inline distT="0" distB="0" distL="0" distR="0">
+            <wp:extent cx="5943600" cy="3281680"/>
+            <wp:effectExtent l="0" t="0" r="0" b="0"/>
+            <wp:docPr id="2" name="Picture 2"/>
+            <wp:cNvGraphicFramePr>
+              <a:graphicFrameLocks xmlns:a="http://schemas.openxmlformats.org/drawingml/2006/main" noChangeAspect="1"/>
+            </wp:cNvGraphicFramePr>
+            <a:graphic xmlns:a="http://schemas.openxmlformats.org/drawingml/2006/main">
+              <a:graphicData uri="http://schemas.openxmlformats.org/drawingml/2006/picture">
+                <pic:pic xmlns:pic="http://schemas.openxmlformats.org/drawingml/2006/picture">
+                  <pic:nvPicPr>
+                    <pic:cNvPr id="0" name="Config_System.jpg"/>
+                    <pic:cNvPicPr/>
+                  </pic:nvPicPr>
+                  <pic:blipFill>
+                    <a:blip r:embed="rId13">
+                      <a:extLst>
+                        <a:ext uri="{28A0092B-C50C-407E-A947-70E740481C1C}">
+                          <a14:useLocalDpi xmlns:a14="http://schemas.microsoft.com/office/drawing/2010/main" val="0"/>
+                        </a:ext>
+                      </a:extLst>
+                    </a:blip>
+                    <a:stretch>
+                      <a:fillRect/>
+                    </a:stretch>
+                  </pic:blipFill>
+                  <pic:spPr>
+                    <a:xfrm>
+                      <a:off x="0" y="0"/>
+                      <a:ext cx="5943600" cy="3281680"/>
+                    </a:xfrm>
+                    <a:prstGeom prst="rect">
+                      <a:avLst/>
+                    </a:prstGeom>
+                  </pic:spPr>
+                </pic:pic>
+              </a:graphicData>
+            </a:graphic>
+          </wp:inline>
+        </w:drawing>
+      </w:r>
+    </w:p>
+    <w:tbl>
+      <w:tblPr>
+        <w:tblStyle w:val="TableGrid"/>
+        <w:tblW w:w="8640" w:type="dxa"/>
+        <w:tblInd w:w="198" w:type="dxa"/>
+        <w:tblLook w:val="04A0" w:firstRow="1" w:lastRow="0" w:firstColumn="1" w:lastColumn="0" w:noHBand="0" w:noVBand="1"/>
+      </w:tblPr>
+      <w:tblGrid>
+        <w:gridCol w:w="810"/>
+        <w:gridCol w:w="7830"/>
+      </w:tblGrid>
+      <w:tr>
+        <w:tc>
+          <w:tcPr>
+            <w:tcW w:w="810" w:type="dxa"/>
+          </w:tcPr>
+          <w:p>
+            <w:pPr>
+              <w:keepNext/>
+              <w:rPr>
+                <w:rFonts w:asciiTheme="majorHAnsi" w:eastAsia="Times New Roman" w:hAnsiTheme="majorHAnsi" w:cs="Times New Roman"/>
+                <w:b/>
+                <w:sz w:val="24"/>
+                <w:szCs w:val="24"/>
+                <w:lang w:eastAsia="zh-CN"/>
+              </w:rPr>
+            </w:pPr>
+            <w:r>
+              <w:rPr>
+                <w:rFonts w:asciiTheme="majorHAnsi" w:eastAsia="Times New Roman" w:hAnsiTheme="majorHAnsi" w:cs="Times New Roman"/>
+                <w:b/>
+                <w:sz w:val="24"/>
+                <w:szCs w:val="24"/>
+                <w:lang w:eastAsia="zh-CN"/>
+              </w:rPr>
+              <w:t>Step</w:t>
+            </w:r>
+          </w:p>
+        </w:tc>
+        <w:tc>
+          <w:tcPr>
+            <w:tcW w:w="7830" w:type="dxa"/>
+          </w:tcPr>
+          <w:p>
+            <w:pPr>
+              <w:keepNext/>
+              <w:rPr>
+                <w:rFonts w:asciiTheme="majorHAnsi" w:eastAsia="Times New Roman" w:hAnsiTheme="majorHAnsi" w:cs="Times New Roman"/>
+                <w:b/>
+                <w:sz w:val="24"/>
+                <w:szCs w:val="24"/>
+                <w:lang w:eastAsia="zh-CN"/>
+              </w:rPr>
+            </w:pPr>
+            <w:r>
+              <w:rPr>
+                <w:rFonts w:asciiTheme="majorHAnsi" w:eastAsia="Times New Roman" w:hAnsiTheme="majorHAnsi" w:cs="Times New Roman"/>
+                <w:b/>
+                <w:sz w:val="24"/>
+                <w:szCs w:val="24"/>
+                <w:lang w:eastAsia="zh-CN"/>
+              </w:rPr>
+              <w:t>Description</w:t>
+            </w:r>
+          </w:p>
+        </w:tc>
+      </w:tr>
+      <w:tr>
+        <w:tc>
+          <w:tcPr>
+            <w:tcW w:w="810" w:type="dxa"/>
+          </w:tcPr>
+          <w:p>
+            <w:pPr>
+              <w:keepNext/>
+              <w:rPr>
+                <w:rFonts w:asciiTheme="majorHAnsi" w:eastAsia="Times New Roman" w:hAnsiTheme="majorHAnsi" w:cs="Times New Roman"/>
+                <w:sz w:val="24"/>
+                <w:szCs w:val="24"/>
+                <w:lang w:eastAsia="zh-CN"/>
+              </w:rPr>
+            </w:pPr>
+            <w:r>
+              <w:rPr>
+                <w:rFonts w:asciiTheme="majorHAnsi" w:eastAsia="Times New Roman" w:hAnsiTheme="majorHAnsi" w:cs="Times New Roman"/>
+                <w:sz w:val="24"/>
+                <w:szCs w:val="24"/>
+                <w:lang w:eastAsia="zh-CN"/>
+              </w:rPr>
+              <w:t>1</w:t>
+            </w:r>
+          </w:p>
+        </w:tc>
+        <w:tc>
+          <w:tcPr>
+            <w:tcW w:w="7830" w:type="dxa"/>
+          </w:tcPr>
+          <w:p>
+            <w:pPr>
+              <w:keepNext/>
+              <w:rPr>
+                <w:rFonts w:asciiTheme="majorHAnsi" w:hAnsiTheme="majorHAnsi"/>
+                <w:sz w:val="24"/>
+                <w:szCs w:val="24"/>
+              </w:rPr>
+            </w:pPr>
+            <w:r>
+              <w:rPr>
+                <w:rFonts w:asciiTheme="majorHAnsi" w:hAnsiTheme="majorHAnsi"/>
+                <w:sz w:val="24"/>
+                <w:szCs w:val="24"/>
+              </w:rPr>
+              <w:t>Click to button “</w:t>
+            </w:r>
+            <w:r>
+              <w:rPr>
+                <w:rFonts w:asciiTheme="majorHAnsi" w:hAnsiTheme="majorHAnsi"/>
+                <w:sz w:val="24"/>
+                <w:szCs w:val="24"/>
+              </w:rPr>
+              <w:t>Trang Chủ</w:t>
+            </w:r>
+            <w:r>
+              <w:rPr>
+                <w:rFonts w:asciiTheme="majorHAnsi" w:hAnsiTheme="majorHAnsi"/>
+                <w:sz w:val="24"/>
+                <w:szCs w:val="24"/>
+              </w:rPr>
+              <w:t>”.</w:t>
+            </w:r>
+          </w:p>
+        </w:tc>
+      </w:tr>
+      <w:tr>
+        <w:tc>
+          <w:tcPr>
+            <w:tcW w:w="810" w:type="dxa"/>
+          </w:tcPr>
+          <w:p>
+            <w:pPr>
+              <w:keepNext/>
+              <w:rPr>
+                <w:rFonts w:asciiTheme="majorHAnsi" w:eastAsia="Times New Roman" w:hAnsiTheme="majorHAnsi" w:cs="Times New Roman"/>
+                <w:sz w:val="24"/>
+                <w:szCs w:val="24"/>
+                <w:lang w:eastAsia="zh-CN"/>
+              </w:rPr>
+            </w:pPr>
+            <w:r>
+              <w:rPr>
+                <w:rFonts w:asciiTheme="majorHAnsi" w:eastAsia="Times New Roman" w:hAnsiTheme="majorHAnsi" w:cs="Times New Roman"/>
+                <w:sz w:val="24"/>
+                <w:szCs w:val="24"/>
+                <w:lang w:eastAsia="zh-CN"/>
+              </w:rPr>
+              <w:t>2</w:t>
+            </w:r>
+          </w:p>
+        </w:tc>
+        <w:tc>
+          <w:tcPr>
+            <w:tcW w:w="7830" w:type="dxa"/>
+          </w:tcPr>
+          <w:p>
+            <w:pPr>
+              <w:keepNext/>
+              <w:rPr>
+                <w:rFonts w:asciiTheme="majorHAnsi" w:hAnsiTheme="majorHAnsi"/>
+                <w:sz w:val="24"/>
+                <w:szCs w:val="24"/>
+              </w:rPr>
+            </w:pPr>
+            <w:r>
+              <w:rPr>
+                <w:rFonts w:asciiTheme="majorHAnsi" w:hAnsiTheme="majorHAnsi"/>
+                <w:sz w:val="24"/>
+                <w:szCs w:val="24"/>
+              </w:rPr>
+              <w:t>Click to “</w:t>
+            </w:r>
+            <w:r>
+              <w:rPr>
+                <w:rFonts w:asciiTheme="majorHAnsi" w:hAnsiTheme="majorHAnsi"/>
+                <w:sz w:val="24"/>
+                <w:szCs w:val="24"/>
+              </w:rPr>
+              <w:t>Cấu hình hệ thống</w:t>
+            </w:r>
+            <w:r>
+              <w:rPr>
+                <w:rFonts w:asciiTheme="majorHAnsi" w:hAnsiTheme="majorHAnsi"/>
+                <w:sz w:val="24"/>
+                <w:szCs w:val="24"/>
+              </w:rPr>
+              <w:t>” link.</w:t>
+            </w:r>
+          </w:p>
+        </w:tc>
+      </w:tr>
+      <w:tr>
+        <w:tc>
+          <w:tcPr>
+            <w:tcW w:w="810" w:type="dxa"/>
+          </w:tcPr>
+          <w:p>
+            <w:pPr>
+              <w:keepNext/>
+              <w:rPr>
+                <w:rFonts w:asciiTheme="majorHAnsi" w:eastAsia="Times New Roman" w:hAnsiTheme="majorHAnsi" w:cs="Times New Roman"/>
+                <w:sz w:val="24"/>
+                <w:szCs w:val="24"/>
+                <w:lang w:eastAsia="zh-CN"/>
+              </w:rPr>
+            </w:pPr>
+            <w:r>
+              <w:rPr>
+                <w:rFonts w:asciiTheme="majorHAnsi" w:eastAsia="Times New Roman" w:hAnsiTheme="majorHAnsi" w:cs="Times New Roman"/>
+                <w:sz w:val="24"/>
+                <w:szCs w:val="24"/>
+                <w:lang w:eastAsia="zh-CN"/>
+              </w:rPr>
+              <w:t>3</w:t>
+            </w:r>
+          </w:p>
+        </w:tc>
+        <w:tc>
+          <w:tcPr>
+            <w:tcW w:w="7830" w:type="dxa"/>
+          </w:tcPr>
+          <w:p>
+            <w:pPr>
+              <w:keepNext/>
+              <w:rPr>
+                <w:rFonts w:asciiTheme="majorHAnsi" w:eastAsia="Times New Roman" w:hAnsiTheme="majorHAnsi" w:cs="Times New Roman"/>
+                <w:b/>
+                <w:sz w:val="24"/>
+                <w:szCs w:val="24"/>
+                <w:lang w:eastAsia="zh-CN"/>
+              </w:rPr>
+            </w:pPr>
+            <w:r>
+              <w:rPr>
+                <w:rFonts w:asciiTheme="majorHAnsi" w:hAnsiTheme="majorHAnsi"/>
+                <w:sz w:val="24"/>
+                <w:szCs w:val="24"/>
+              </w:rPr>
+              <w:t>Fill price petro</w:t>
+            </w:r>
+          </w:p>
+        </w:tc>
+      </w:tr>
+      <w:tr>
+        <w:tc>
+          <w:tcPr>
+            <w:tcW w:w="810" w:type="dxa"/>
+          </w:tcPr>
+          <w:p>
+            <w:pPr>
+              <w:keepNext/>
+              <w:rPr>
+                <w:rFonts w:asciiTheme="majorHAnsi" w:eastAsia="Times New Roman" w:hAnsiTheme="majorHAnsi" w:cs="Times New Roman"/>
+                <w:sz w:val="24"/>
+                <w:szCs w:val="24"/>
+                <w:lang w:eastAsia="zh-CN"/>
+              </w:rPr>
+            </w:pPr>
+            <w:r>
+              <w:rPr>
+                <w:rFonts w:asciiTheme="majorHAnsi" w:eastAsia="Times New Roman" w:hAnsiTheme="majorHAnsi" w:cs="Times New Roman"/>
+                <w:sz w:val="24"/>
+                <w:szCs w:val="24"/>
+                <w:lang w:eastAsia="zh-CN"/>
+              </w:rPr>
+              <w:t>4</w:t>
+            </w:r>
+          </w:p>
+        </w:tc>
+        <w:tc>
+          <w:tcPr>
+            <w:tcW w:w="7830" w:type="dxa"/>
+          </w:tcPr>
+          <w:p>
+            <w:pPr>
+              <w:keepNext/>
+              <w:rPr>
+                <w:rFonts w:asciiTheme="majorHAnsi" w:eastAsia="Times New Roman" w:hAnsiTheme="majorHAnsi" w:cs="Times New Roman"/>
+                <w:b/>
+                <w:sz w:val="24"/>
+                <w:szCs w:val="24"/>
+                <w:lang w:eastAsia="zh-CN"/>
+              </w:rPr>
+            </w:pPr>
+            <w:r>
+              <w:rPr>
+                <w:rFonts w:asciiTheme="majorHAnsi" w:hAnsiTheme="majorHAnsi"/>
+                <w:sz w:val="24"/>
+                <w:szCs w:val="24"/>
+              </w:rPr>
+              <w:t>Fill range of price propose</w:t>
+            </w:r>
+          </w:p>
+        </w:tc>
+      </w:tr>
+      <w:tr>
+        <w:tc>
+          <w:tcPr>
+            <w:tcW w:w="810" w:type="dxa"/>
+          </w:tcPr>
+          <w:p>
+            <w:pPr>
+              <w:keepNext/>
+              <w:rPr>
+                <w:rFonts w:asciiTheme="majorHAnsi" w:eastAsia="Times New Roman" w:hAnsiTheme="majorHAnsi" w:cs="Times New Roman"/>
+                <w:sz w:val="24"/>
+                <w:szCs w:val="24"/>
+                <w:lang w:eastAsia="zh-CN"/>
+              </w:rPr>
+            </w:pPr>
+            <w:r>
+              <w:rPr>
+                <w:rFonts w:asciiTheme="majorHAnsi" w:eastAsia="Times New Roman" w:hAnsiTheme="majorHAnsi" w:cs="Times New Roman"/>
+                <w:sz w:val="24"/>
+                <w:szCs w:val="24"/>
+                <w:lang w:eastAsia="zh-CN"/>
+              </w:rPr>
+              <w:t>5</w:t>
+            </w:r>
+          </w:p>
+        </w:tc>
+        <w:tc>
+          <w:tcPr>
+            <w:tcW w:w="7830" w:type="dxa"/>
+          </w:tcPr>
+          <w:p>
+            <w:pPr>
+              <w:keepNext/>
+              <w:rPr>
+                <w:rFonts w:asciiTheme="majorHAnsi" w:hAnsiTheme="majorHAnsi"/>
+                <w:sz w:val="24"/>
+                <w:szCs w:val="24"/>
+              </w:rPr>
+            </w:pPr>
+            <w:r>
+              <w:rPr>
+                <w:rFonts w:asciiTheme="majorHAnsi" w:hAnsiTheme="majorHAnsi"/>
+                <w:sz w:val="24"/>
+                <w:szCs w:val="24"/>
+              </w:rPr>
+              <w:t>Fill time for parse</w:t>
+            </w:r>
+          </w:p>
+        </w:tc>
+      </w:tr>
+      <w:tr>
+        <w:tc>
+          <w:tcPr>
+            <w:tcW w:w="810" w:type="dxa"/>
+          </w:tcPr>
+          <w:p>
+            <w:pPr>
+              <w:keepNext/>
+              <w:rPr>
+                <w:rFonts w:asciiTheme="majorHAnsi" w:eastAsia="Times New Roman" w:hAnsiTheme="majorHAnsi" w:cs="Times New Roman"/>
+                <w:sz w:val="24"/>
+                <w:szCs w:val="24"/>
+                <w:lang w:eastAsia="zh-CN"/>
+              </w:rPr>
+            </w:pPr>
+            <w:r>
+              <w:rPr>
+                <w:rFonts w:asciiTheme="majorHAnsi" w:eastAsia="Times New Roman" w:hAnsiTheme="majorHAnsi" w:cs="Times New Roman"/>
+                <w:sz w:val="24"/>
+                <w:szCs w:val="24"/>
+                <w:lang w:eastAsia="zh-CN"/>
+              </w:rPr>
+              <w:t>6</w:t>
+            </w:r>
+          </w:p>
+        </w:tc>
+        <w:tc>
+          <w:tcPr>
+            <w:tcW w:w="7830" w:type="dxa"/>
+          </w:tcPr>
+          <w:p>
+            <w:pPr>
+              <w:keepNext/>
+              <w:rPr>
+                <w:rFonts w:asciiTheme="majorHAnsi" w:hAnsiTheme="majorHAnsi"/>
+                <w:sz w:val="24"/>
+                <w:szCs w:val="24"/>
+              </w:rPr>
+            </w:pPr>
+            <w:r>
+              <w:rPr>
+                <w:rFonts w:asciiTheme="majorHAnsi" w:hAnsiTheme="majorHAnsi"/>
+                <w:sz w:val="24"/>
+                <w:szCs w:val="24"/>
+              </w:rPr>
               <w:t>Click button “</w:t>
             </w:r>
+            <w:r>
+              <w:rPr>
+                <w:rFonts w:asciiTheme="majorHAnsi" w:hAnsiTheme="majorHAnsi"/>
+                <w:sz w:val="24"/>
+                <w:szCs w:val="24"/>
+              </w:rPr>
+              <w:t>Cập nhật</w:t>
+            </w:r>
+            <w:r>
+              <w:rPr>
+                <w:rFonts w:asciiTheme="majorHAnsi" w:hAnsiTheme="majorHAnsi"/>
+                <w:sz w:val="24"/>
+                <w:szCs w:val="24"/>
+              </w:rPr>
+              <w:t xml:space="preserve">” to save </w:t>
+            </w:r>
+            <w:r>
+              <w:rPr>
+                <w:rFonts w:asciiTheme="majorHAnsi" w:hAnsiTheme="majorHAnsi"/>
+                <w:sz w:val="24"/>
+                <w:szCs w:val="24"/>
+              </w:rPr>
+              <w:t>configure system</w:t>
+            </w:r>
+          </w:p>
+        </w:tc>
+      </w:tr>
+    </w:tbl>
+    <w:p/>
+    <w:p>
+      <w:pPr>
+        <w:pStyle w:val="Heading1"/>
+      </w:pPr>
+      <w:r>
+        <w:lastRenderedPageBreak/>
+        <w:t xml:space="preserve">Training </w:t>
+      </w:r>
+    </w:p>
+    <w:p>
+      <w:r>
+        <w:rPr>
+          <w:noProof/>
+        </w:rPr>
+        <w:drawing>
+          <wp:inline distT="0" distB="0" distL="0" distR="0">
+            <wp:extent cx="5943600" cy="3046095"/>
+            <wp:effectExtent l="0" t="0" r="0" b="1905"/>
+            <wp:docPr id="4" name="Picture 4"/>
+            <wp:cNvGraphicFramePr>
+              <a:graphicFrameLocks xmlns:a="http://schemas.openxmlformats.org/drawingml/2006/main" noChangeAspect="1"/>
+            </wp:cNvGraphicFramePr>
+            <a:graphic xmlns:a="http://schemas.openxmlformats.org/drawingml/2006/main">
+              <a:graphicData uri="http://schemas.openxmlformats.org/drawingml/2006/picture">
+                <pic:pic xmlns:pic="http://schemas.openxmlformats.org/drawingml/2006/picture">
+                  <pic:nvPicPr>
+                    <pic:cNvPr id="0" name="Tranning.jpg"/>
+                    <pic:cNvPicPr/>
+                  </pic:nvPicPr>
+                  <pic:blipFill>
+                    <a:blip r:embed="rId14">
+                      <a:extLst>
+                        <a:ext uri="{28A0092B-C50C-407E-A947-70E740481C1C}">
+                          <a14:useLocalDpi xmlns:a14="http://schemas.microsoft.com/office/drawing/2010/main" val="0"/>
+                        </a:ext>
+                      </a:extLst>
+                    </a:blip>
+                    <a:stretch>
+                      <a:fillRect/>
+                    </a:stretch>
+                  </pic:blipFill>
+                  <pic:spPr>
+                    <a:xfrm>
+                      <a:off x="0" y="0"/>
+                      <a:ext cx="5943600" cy="3046095"/>
+                    </a:xfrm>
+                    <a:prstGeom prst="rect">
+                      <a:avLst/>
+                    </a:prstGeom>
+                  </pic:spPr>
+                </pic:pic>
+              </a:graphicData>
+            </a:graphic>
+          </wp:inline>
+        </w:drawing>
+      </w:r>
+    </w:p>
+    <w:tbl>
+      <w:tblPr>
+        <w:tblStyle w:val="TableGrid"/>
+        <w:tblW w:w="8640" w:type="dxa"/>
+        <w:tblInd w:w="198" w:type="dxa"/>
+        <w:tblLook w:val="04A0" w:firstRow="1" w:lastRow="0" w:firstColumn="1" w:lastColumn="0" w:noHBand="0" w:noVBand="1"/>
+      </w:tblPr>
+      <w:tblGrid>
+        <w:gridCol w:w="810"/>
+        <w:gridCol w:w="7830"/>
+      </w:tblGrid>
+      <w:tr>
+        <w:tc>
+          <w:tcPr>
+            <w:tcW w:w="810" w:type="dxa"/>
+          </w:tcPr>
+          <w:p>
+            <w:pPr>
+              <w:keepNext/>
+              <w:rPr>
+                <w:rFonts w:asciiTheme="majorHAnsi" w:eastAsia="Times New Roman" w:hAnsiTheme="majorHAnsi" w:cs="Times New Roman"/>
+                <w:b/>
+                <w:sz w:val="24"/>
+                <w:szCs w:val="24"/>
+                <w:lang w:eastAsia="zh-CN"/>
+              </w:rPr>
+            </w:pPr>
+            <w:r>
+              <w:rPr>
+                <w:rFonts w:asciiTheme="majorHAnsi" w:eastAsia="Times New Roman" w:hAnsiTheme="majorHAnsi" w:cs="Times New Roman"/>
+                <w:b/>
+                <w:sz w:val="24"/>
+                <w:szCs w:val="24"/>
+                <w:lang w:eastAsia="zh-CN"/>
+              </w:rPr>
+              <w:t>Step</w:t>
+            </w:r>
+          </w:p>
+        </w:tc>
+        <w:tc>
+          <w:tcPr>
+            <w:tcW w:w="7830" w:type="dxa"/>
+          </w:tcPr>
+          <w:p>
+            <w:pPr>
+              <w:keepNext/>
+              <w:rPr>
+                <w:rFonts w:asciiTheme="majorHAnsi" w:eastAsia="Times New Roman" w:hAnsiTheme="majorHAnsi" w:cs="Times New Roman"/>
+                <w:b/>
+                <w:sz w:val="24"/>
+                <w:szCs w:val="24"/>
+                <w:lang w:eastAsia="zh-CN"/>
+              </w:rPr>
+            </w:pPr>
+            <w:r>
+              <w:rPr>
+                <w:rFonts w:asciiTheme="majorHAnsi" w:eastAsia="Times New Roman" w:hAnsiTheme="majorHAnsi" w:cs="Times New Roman"/>
+                <w:b/>
+                <w:sz w:val="24"/>
+                <w:szCs w:val="24"/>
+                <w:lang w:eastAsia="zh-CN"/>
+              </w:rPr>
+              <w:t>Description</w:t>
+            </w:r>
+          </w:p>
+        </w:tc>
+      </w:tr>
+      <w:tr>
+        <w:tc>
+          <w:tcPr>
+            <w:tcW w:w="810" w:type="dxa"/>
+          </w:tcPr>
+          <w:p>
+            <w:pPr>
+              <w:keepNext/>
+              <w:rPr>
+                <w:rFonts w:asciiTheme="majorHAnsi" w:eastAsia="Times New Roman" w:hAnsiTheme="majorHAnsi" w:cs="Times New Roman"/>
+                <w:sz w:val="24"/>
+                <w:szCs w:val="24"/>
+                <w:lang w:eastAsia="zh-CN"/>
+              </w:rPr>
+            </w:pPr>
+            <w:r>
+              <w:rPr>
+                <w:rFonts w:asciiTheme="majorHAnsi" w:eastAsia="Times New Roman" w:hAnsiTheme="majorHAnsi" w:cs="Times New Roman"/>
+                <w:sz w:val="24"/>
+                <w:szCs w:val="24"/>
+                <w:lang w:eastAsia="zh-CN"/>
+              </w:rPr>
+              <w:t>1</w:t>
+            </w:r>
+          </w:p>
+        </w:tc>
+        <w:tc>
+          <w:tcPr>
+            <w:tcW w:w="7830" w:type="dxa"/>
+          </w:tcPr>
+          <w:p>
+            <w:pPr>
+              <w:keepNext/>
+              <w:rPr>
+                <w:rFonts w:asciiTheme="majorHAnsi" w:hAnsiTheme="majorHAnsi"/>
+                <w:sz w:val="24"/>
+                <w:szCs w:val="24"/>
+              </w:rPr>
+            </w:pPr>
+            <w:r>
+              <w:rPr>
+                <w:rFonts w:asciiTheme="majorHAnsi" w:hAnsiTheme="majorHAnsi"/>
+                <w:sz w:val="24"/>
+                <w:szCs w:val="24"/>
+              </w:rPr>
+              <w:t>Click to button “</w:t>
+            </w:r>
+            <w:r>
+              <w:rPr>
+                <w:rFonts w:asciiTheme="majorHAnsi" w:hAnsiTheme="majorHAnsi"/>
+                <w:sz w:val="24"/>
+                <w:szCs w:val="24"/>
+              </w:rPr>
+              <w:t xml:space="preserve">Dữ </w:t>
+            </w:r>
             <w:proofErr w:type="spellStart"/>
             <w:r>
               <w:rPr>
@@ -3037,7 +3107,7 @@
                 <w:sz w:val="24"/>
                 <w:szCs w:val="24"/>
               </w:rPr>
-              <w:t>Hoàn</w:t>
+              <w:t>liệu</w:t>
             </w:r>
             <w:proofErr w:type="spellEnd"/>
             <w:r>
@@ -3046,6 +3116,74 @@
                 <w:sz w:val="24"/>
                 <w:szCs w:val="24"/>
               </w:rPr>
+              <w:t>”.</w:t>
+            </w:r>
+          </w:p>
+        </w:tc>
+      </w:tr>
+      <w:tr>
+        <w:tc>
+          <w:tcPr>
+            <w:tcW w:w="810" w:type="dxa"/>
+          </w:tcPr>
+          <w:p>
+            <w:pPr>
+              <w:keepNext/>
+              <w:rPr>
+                <w:rFonts w:asciiTheme="majorHAnsi" w:eastAsia="Times New Roman" w:hAnsiTheme="majorHAnsi" w:cs="Times New Roman"/>
+                <w:sz w:val="24"/>
+                <w:szCs w:val="24"/>
+                <w:lang w:eastAsia="zh-CN"/>
+              </w:rPr>
+            </w:pPr>
+            <w:r>
+              <w:rPr>
+                <w:rFonts w:asciiTheme="majorHAnsi" w:eastAsia="Times New Roman" w:hAnsiTheme="majorHAnsi" w:cs="Times New Roman"/>
+                <w:sz w:val="24"/>
+                <w:szCs w:val="24"/>
+                <w:lang w:eastAsia="zh-CN"/>
+              </w:rPr>
+              <w:t>2</w:t>
+            </w:r>
+          </w:p>
+        </w:tc>
+        <w:tc>
+          <w:tcPr>
+            <w:tcW w:w="7830" w:type="dxa"/>
+          </w:tcPr>
+          <w:p>
+            <w:pPr>
+              <w:keepNext/>
+              <w:rPr>
+                <w:rFonts w:asciiTheme="majorHAnsi" w:hAnsiTheme="majorHAnsi"/>
+                <w:sz w:val="24"/>
+                <w:szCs w:val="24"/>
+              </w:rPr>
+            </w:pPr>
+            <w:r>
+              <w:rPr>
+                <w:rFonts w:asciiTheme="majorHAnsi" w:hAnsiTheme="majorHAnsi"/>
+                <w:sz w:val="24"/>
+                <w:szCs w:val="24"/>
+              </w:rPr>
+              <w:t>Click to “</w:t>
+            </w:r>
+            <w:proofErr w:type="spellStart"/>
+            <w:r>
+              <w:rPr>
+                <w:rFonts w:asciiTheme="majorHAnsi" w:hAnsiTheme="majorHAnsi"/>
+                <w:sz w:val="24"/>
+                <w:szCs w:val="24"/>
+              </w:rPr>
+              <w:t>Xử</w:t>
+            </w:r>
+            <w:proofErr w:type="spellEnd"/>
+            <w:r>
+              <w:rPr>
+                <w:rFonts w:asciiTheme="majorHAnsi" w:hAnsiTheme="majorHAnsi"/>
+                <w:sz w:val="24"/>
+                <w:szCs w:val="24"/>
+              </w:rPr>
               <w:t xml:space="preserve"> </w:t>
             </w:r>
             <w:proofErr w:type="spellStart"/>
@@ -3055,7 +3193,7 @@
                 <w:sz w:val="24"/>
                 <w:szCs w:val="24"/>
               </w:rPr>
-              <w:t>thành</w:t>
+              <w:t>lý</w:t>
             </w:r>
             <w:proofErr w:type="spellEnd"/>
             <w:r>
@@ -3064,8 +3202,240 @@
                 <w:sz w:val="24"/>
                 <w:szCs w:val="24"/>
               </w:rPr>
-              <w:t>”</w:t>
-            </w:r>
+              <w:t xml:space="preserve"> </w:t>
+            </w:r>
+            <w:proofErr w:type="spellStart"/>
+            <w:r>
+              <w:rPr>
+                <w:rFonts w:asciiTheme="majorHAnsi" w:hAnsiTheme="majorHAnsi"/>
+                <w:sz w:val="24"/>
+                <w:szCs w:val="24"/>
+              </w:rPr>
+              <w:t>dữ</w:t>
+            </w:r>
+            <w:proofErr w:type="spellEnd"/>
+            <w:r>
+              <w:rPr>
+                <w:rFonts w:asciiTheme="majorHAnsi" w:hAnsiTheme="majorHAnsi"/>
+                <w:sz w:val="24"/>
+                <w:szCs w:val="24"/>
+              </w:rPr>
+              <w:t xml:space="preserve"> </w:t>
+            </w:r>
+            <w:proofErr w:type="spellStart"/>
+            <w:r>
+              <w:rPr>
+                <w:rFonts w:asciiTheme="majorHAnsi" w:hAnsiTheme="majorHAnsi"/>
+                <w:sz w:val="24"/>
+                <w:szCs w:val="24"/>
+              </w:rPr>
+              <w:t>liệu</w:t>
+            </w:r>
+            <w:proofErr w:type="spellEnd"/>
+            <w:r>
+              <w:rPr>
+                <w:rFonts w:asciiTheme="majorHAnsi" w:hAnsiTheme="majorHAnsi"/>
+                <w:sz w:val="24"/>
+                <w:szCs w:val="24"/>
+              </w:rPr>
+              <w:t xml:space="preserve"> trùng</w:t>
+            </w:r>
+            <w:r>
+              <w:rPr>
+                <w:rFonts w:asciiTheme="majorHAnsi" w:hAnsiTheme="majorHAnsi"/>
+                <w:sz w:val="24"/>
+                <w:szCs w:val="24"/>
+              </w:rPr>
+              <w:t>” link.</w:t>
+            </w:r>
+          </w:p>
+        </w:tc>
+      </w:tr>
+      <w:tr>
+        <w:tc>
+          <w:tcPr>
+            <w:tcW w:w="810" w:type="dxa"/>
+          </w:tcPr>
+          <w:p>
+            <w:pPr>
+              <w:keepNext/>
+              <w:rPr>
+                <w:rFonts w:asciiTheme="majorHAnsi" w:eastAsia="Times New Roman" w:hAnsiTheme="majorHAnsi" w:cs="Times New Roman"/>
+                <w:sz w:val="24"/>
+                <w:szCs w:val="24"/>
+                <w:lang w:eastAsia="zh-CN"/>
+              </w:rPr>
+            </w:pPr>
+            <w:r>
+              <w:rPr>
+                <w:rFonts w:asciiTheme="majorHAnsi" w:eastAsia="Times New Roman" w:hAnsiTheme="majorHAnsi" w:cs="Times New Roman"/>
+                <w:sz w:val="24"/>
+                <w:szCs w:val="24"/>
+                <w:lang w:eastAsia="zh-CN"/>
+              </w:rPr>
+              <w:t>3</w:t>
+            </w:r>
+          </w:p>
+        </w:tc>
+        <w:tc>
+          <w:tcPr>
+            <w:tcW w:w="7830" w:type="dxa"/>
+          </w:tcPr>
+          <w:p>
+            <w:pPr>
+              <w:keepNext/>
+              <w:rPr>
+                <w:rFonts w:asciiTheme="majorHAnsi" w:eastAsia="Times New Roman" w:hAnsiTheme="majorHAnsi" w:cs="Times New Roman"/>
+                <w:b/>
+                <w:sz w:val="24"/>
+                <w:szCs w:val="24"/>
+                <w:lang w:eastAsia="zh-CN"/>
+              </w:rPr>
+            </w:pPr>
+            <w:r>
+              <w:rPr>
+                <w:rFonts w:asciiTheme="majorHAnsi" w:hAnsiTheme="majorHAnsi"/>
+                <w:sz w:val="24"/>
+                <w:szCs w:val="24"/>
+              </w:rPr>
+              <w:t>Select product by checkbox</w:t>
+            </w:r>
+          </w:p>
+        </w:tc>
+      </w:tr>
+      <w:tr>
+        <w:tc>
+          <w:tcPr>
+            <w:tcW w:w="810" w:type="dxa"/>
+          </w:tcPr>
+          <w:p>
+            <w:pPr>
+              <w:keepNext/>
+              <w:rPr>
+                <w:rFonts w:asciiTheme="majorHAnsi" w:eastAsia="Times New Roman" w:hAnsiTheme="majorHAnsi" w:cs="Times New Roman"/>
+                <w:sz w:val="24"/>
+                <w:szCs w:val="24"/>
+                <w:lang w:eastAsia="zh-CN"/>
+              </w:rPr>
+            </w:pPr>
+            <w:r>
+              <w:rPr>
+                <w:rFonts w:asciiTheme="majorHAnsi" w:eastAsia="Times New Roman" w:hAnsiTheme="majorHAnsi" w:cs="Times New Roman"/>
+                <w:sz w:val="24"/>
+                <w:szCs w:val="24"/>
+                <w:lang w:eastAsia="zh-CN"/>
+              </w:rPr>
+              <w:t>4</w:t>
+            </w:r>
+          </w:p>
+        </w:tc>
+        <w:tc>
+          <w:tcPr>
+            <w:tcW w:w="7830" w:type="dxa"/>
+          </w:tcPr>
+          <w:p>
+            <w:pPr>
+              <w:keepNext/>
+              <w:rPr>
+                <w:rFonts w:asciiTheme="majorHAnsi" w:eastAsia="Times New Roman" w:hAnsiTheme="majorHAnsi" w:cs="Times New Roman"/>
+                <w:b/>
+                <w:sz w:val="24"/>
+                <w:szCs w:val="24"/>
+                <w:lang w:eastAsia="zh-CN"/>
+              </w:rPr>
+            </w:pPr>
+            <w:r>
+              <w:rPr>
+                <w:rFonts w:asciiTheme="majorHAnsi" w:hAnsiTheme="majorHAnsi"/>
+                <w:sz w:val="24"/>
+                <w:szCs w:val="24"/>
+              </w:rPr>
+              <w:t>Click button “Gộp” for join products</w:t>
+            </w:r>
+          </w:p>
+        </w:tc>
+      </w:tr>
+      <w:tr>
+        <w:tc>
+          <w:tcPr>
+            <w:tcW w:w="810" w:type="dxa"/>
+          </w:tcPr>
+          <w:p>
+            <w:pPr>
+              <w:keepNext/>
+              <w:rPr>
+                <w:rFonts w:asciiTheme="majorHAnsi" w:eastAsia="Times New Roman" w:hAnsiTheme="majorHAnsi" w:cs="Times New Roman"/>
+                <w:sz w:val="24"/>
+                <w:szCs w:val="24"/>
+                <w:lang w:eastAsia="zh-CN"/>
+              </w:rPr>
+            </w:pPr>
+            <w:r>
+              <w:rPr>
+                <w:rFonts w:asciiTheme="majorHAnsi" w:eastAsia="Times New Roman" w:hAnsiTheme="majorHAnsi" w:cs="Times New Roman"/>
+                <w:sz w:val="24"/>
+                <w:szCs w:val="24"/>
+                <w:lang w:eastAsia="zh-CN"/>
+              </w:rPr>
+              <w:t>5</w:t>
+            </w:r>
+          </w:p>
+        </w:tc>
+        <w:tc>
+          <w:tcPr>
+            <w:tcW w:w="7830" w:type="dxa"/>
+          </w:tcPr>
+          <w:p>
+            <w:pPr>
+              <w:keepNext/>
+              <w:rPr>
+                <w:rFonts w:asciiTheme="majorHAnsi" w:hAnsiTheme="majorHAnsi"/>
+                <w:sz w:val="24"/>
+                <w:szCs w:val="24"/>
+              </w:rPr>
+            </w:pPr>
+            <w:r>
+              <w:rPr>
+                <w:rFonts w:asciiTheme="majorHAnsi" w:hAnsiTheme="majorHAnsi"/>
+                <w:sz w:val="24"/>
+                <w:szCs w:val="24"/>
+              </w:rPr>
+              <w:t>Click button “</w:t>
+            </w:r>
+            <w:r>
+              <w:rPr>
+                <w:rFonts w:asciiTheme="majorHAnsi" w:hAnsiTheme="majorHAnsi"/>
+                <w:sz w:val="24"/>
+                <w:szCs w:val="24"/>
+              </w:rPr>
+              <w:t>Tách</w:t>
+            </w:r>
+            <w:r>
+              <w:rPr>
+                <w:rFonts w:asciiTheme="majorHAnsi" w:hAnsiTheme="majorHAnsi"/>
+                <w:sz w:val="24"/>
+                <w:szCs w:val="24"/>
+              </w:rPr>
+              <w:t xml:space="preserve">” for </w:t>
+            </w:r>
+            <w:r>
+              <w:rPr>
+                <w:rFonts w:asciiTheme="majorHAnsi" w:hAnsiTheme="majorHAnsi"/>
+                <w:sz w:val="24"/>
+                <w:szCs w:val="24"/>
+              </w:rPr>
+              <w:t>divide</w:t>
+            </w:r>
+            <w:r>
+              <w:rPr>
+                <w:rFonts w:asciiTheme="majorHAnsi" w:hAnsiTheme="majorHAnsi"/>
+                <w:sz w:val="24"/>
+                <w:szCs w:val="24"/>
+              </w:rPr>
+              <w:t xml:space="preserve"> products</w:t>
+            </w:r>
+            <w:bookmarkStart w:id="1" w:name="_GoBack"/>
+            <w:bookmarkEnd w:id="1"/>
           </w:p>
         </w:tc>
       </w:tr>

</xml_diff>